<commit_message>
updated to include 2023 data
</commit_message>
<xml_diff>
--- a/analysis/templates/WDFW Report Template.docx
+++ b/analysis/templates/WDFW Report Template.docx
@@ -1,6 +1,6 @@
 
 <file path=word/document.xml><?xml version="1.0" encoding="utf-8"?>
-<w:document xmlns:wpc="http://schemas.microsoft.com/office/word/2010/wordprocessingCanvas" xmlns:cx="http://schemas.microsoft.com/office/drawing/2014/chartex" xmlns:cx1="http://schemas.microsoft.com/office/drawing/2015/9/8/chartex" xmlns:cx2="http://schemas.microsoft.com/office/drawing/2015/10/21/chartex" xmlns:cx3="http://schemas.microsoft.com/office/drawing/2016/5/9/chartex" xmlns:cx4="http://schemas.microsoft.com/office/drawing/2016/5/10/chartex" xmlns:cx5="http://schemas.microsoft.com/office/drawing/2016/5/11/chartex" xmlns:cx6="http://schemas.microsoft.com/office/drawing/2016/5/12/chartex" xmlns:cx7="http://schemas.microsoft.com/office/drawing/2016/5/13/chartex" xmlns:cx8="http://schemas.microsoft.com/office/drawing/2016/5/14/chartex" xmlns:mc="http://schemas.openxmlformats.org/markup-compatibility/2006" xmlns:aink="http://schemas.microsoft.com/office/drawing/2016/ink" xmlns:am3d="http://schemas.microsoft.com/office/drawing/2017/model3d" xmlns:o="urn:schemas-microsoft-com:office:office" xmlns:oel="http://schemas.microsoft.com/office/2019/extlst" xmlns:r="http://schemas.openxmlformats.org/officeDocument/2006/relationships" xmlns:m="http://schemas.openxmlformats.org/officeDocument/2006/math" xmlns:v="urn:schemas-microsoft-com:vml" xmlns:wp14="http://schemas.microsoft.com/office/word/2010/wordprocessingDrawing" xmlns:wp="http://schemas.openxmlformats.org/drawingml/2006/wordprocessingDrawing" xmlns:w10="urn:schemas-microsoft-com:office:word" xmlns:w="http://schemas.openxmlformats.org/wordprocessingml/2006/main" xmlns:w14="http://schemas.microsoft.com/office/word/2010/wordml" xmlns:w15="http://schemas.microsoft.com/office/word/2012/wordml" xmlns:w16cex="http://schemas.microsoft.com/office/word/2018/wordml/cex" xmlns:w16cid="http://schemas.microsoft.com/office/word/2016/wordml/cid" xmlns:w16="http://schemas.microsoft.com/office/word/2018/wordml" xmlns:w16sdtdh="http://schemas.microsoft.com/office/word/2020/wordml/sdtdatahash" xmlns:w16se="http://schemas.microsoft.com/office/word/2015/wordml/symex" xmlns:wpg="http://schemas.microsoft.com/office/word/2010/wordprocessingGroup" xmlns:wpi="http://schemas.microsoft.com/office/word/2010/wordprocessingInk" xmlns:wne="http://schemas.microsoft.com/office/word/2006/wordml" xmlns:wps="http://schemas.microsoft.com/office/word/2010/wordprocessingShape" mc:Ignorable="w14 w15 w16se w16cid w16 w16cex w16sdtdh wp14">
+<w:document xmlns:wpc="http://schemas.microsoft.com/office/word/2010/wordprocessingCanvas" xmlns:cx="http://schemas.microsoft.com/office/drawing/2014/chartex" xmlns:cx1="http://schemas.microsoft.com/office/drawing/2015/9/8/chartex" xmlns:cx2="http://schemas.microsoft.com/office/drawing/2015/10/21/chartex" xmlns:cx3="http://schemas.microsoft.com/office/drawing/2016/5/9/chartex" xmlns:cx4="http://schemas.microsoft.com/office/drawing/2016/5/10/chartex" xmlns:cx5="http://schemas.microsoft.com/office/drawing/2016/5/11/chartex" xmlns:cx6="http://schemas.microsoft.com/office/drawing/2016/5/12/chartex" xmlns:cx7="http://schemas.microsoft.com/office/drawing/2016/5/13/chartex" xmlns:cx8="http://schemas.microsoft.com/office/drawing/2016/5/14/chartex" xmlns:mc="http://schemas.openxmlformats.org/markup-compatibility/2006" xmlns:aink="http://schemas.microsoft.com/office/drawing/2016/ink" xmlns:am3d="http://schemas.microsoft.com/office/drawing/2017/model3d" xmlns:o="urn:schemas-microsoft-com:office:office" xmlns:oel="http://schemas.microsoft.com/office/2019/extlst" xmlns:r="http://schemas.openxmlformats.org/officeDocument/2006/relationships" xmlns:m="http://schemas.openxmlformats.org/officeDocument/2006/math" xmlns:v="urn:schemas-microsoft-com:vml" xmlns:wp14="http://schemas.microsoft.com/office/word/2010/wordprocessingDrawing" xmlns:wp="http://schemas.openxmlformats.org/drawingml/2006/wordprocessingDrawing" xmlns:w10="urn:schemas-microsoft-com:office:word" xmlns:w="http://schemas.openxmlformats.org/wordprocessingml/2006/main" xmlns:w14="http://schemas.microsoft.com/office/word/2010/wordml" xmlns:w15="http://schemas.microsoft.com/office/word/2012/wordml" xmlns:w16cex="http://schemas.microsoft.com/office/word/2018/wordml/cex" xmlns:w16cid="http://schemas.microsoft.com/office/word/2016/wordml/cid" xmlns:w16="http://schemas.microsoft.com/office/word/2018/wordml" xmlns:w16du="http://schemas.microsoft.com/office/word/2023/wordml/word16du" xmlns:w16sdtdh="http://schemas.microsoft.com/office/word/2020/wordml/sdtdatahash" xmlns:w16se="http://schemas.microsoft.com/office/word/2015/wordml/symex" xmlns:wpg="http://schemas.microsoft.com/office/word/2010/wordprocessingGroup" xmlns:wpi="http://schemas.microsoft.com/office/word/2010/wordprocessingInk" xmlns:wne="http://schemas.microsoft.com/office/word/2006/wordml" xmlns:wps="http://schemas.microsoft.com/office/word/2010/wordprocessingShape" mc:Ignorable="w14 w15 w16se w16cid w16 w16cex w16sdtdh w16du wp14">
   <w:body>
     <w:bookmarkStart w:id="0" w:name="_Hlk147929995" w:displacedByCustomXml="next"/>
     <w:bookmarkEnd w:id="0" w:displacedByCustomXml="next"/>
@@ -2535,14 +2535,27 @@
       <w:r>
         <w:t xml:space="preserve">Table </w:t>
       </w:r>
-      <w:fldSimple w:instr=" SEQ Table \* ARABIC ">
-        <w:r>
-          <w:rPr>
-            <w:noProof/>
-          </w:rPr>
-          <w:t>1</w:t>
-        </w:r>
-      </w:fldSimple>
+      <w:r>
+        <w:fldChar w:fldCharType="begin"/>
+      </w:r>
+      <w:r>
+        <w:instrText xml:space="preserve"> SEQ Table \* ARABIC </w:instrText>
+      </w:r>
+      <w:r>
+        <w:fldChar w:fldCharType="separate"/>
+      </w:r>
+      <w:r>
+        <w:rPr>
+          <w:noProof/>
+        </w:rPr>
+        <w:t>1</w:t>
+      </w:r>
+      <w:r>
+        <w:rPr>
+          <w:noProof/>
+        </w:rPr>
+        <w:fldChar w:fldCharType="end"/>
+      </w:r>
       <w:r>
         <w:t xml:space="preserve">. </w:t>
       </w:r>
@@ -2805,14 +2818,27 @@
       <w:r>
         <w:t xml:space="preserve">Table </w:t>
       </w:r>
-      <w:fldSimple w:instr=" SEQ Table \* ARABIC ">
-        <w:r>
-          <w:rPr>
-            <w:noProof/>
-          </w:rPr>
-          <w:t>2</w:t>
-        </w:r>
-      </w:fldSimple>
+      <w:r>
+        <w:fldChar w:fldCharType="begin"/>
+      </w:r>
+      <w:r>
+        <w:instrText xml:space="preserve"> SEQ Table \* ARABIC </w:instrText>
+      </w:r>
+      <w:r>
+        <w:fldChar w:fldCharType="separate"/>
+      </w:r>
+      <w:r>
+        <w:rPr>
+          <w:noProof/>
+        </w:rPr>
+        <w:t>2</w:t>
+      </w:r>
+      <w:r>
+        <w:rPr>
+          <w:noProof/>
+        </w:rPr>
+        <w:fldChar w:fldCharType="end"/>
+      </w:r>
       <w:r>
         <w:t xml:space="preserve">. </w:t>
       </w:r>
@@ -3256,14 +3282,27 @@
       <w:r>
         <w:t xml:space="preserve">Figure </w:t>
       </w:r>
-      <w:fldSimple w:instr=" SEQ Figure \* ARABIC ">
-        <w:r>
-          <w:rPr>
-            <w:noProof/>
-          </w:rPr>
-          <w:t>1</w:t>
-        </w:r>
-      </w:fldSimple>
+      <w:r>
+        <w:fldChar w:fldCharType="begin"/>
+      </w:r>
+      <w:r>
+        <w:instrText xml:space="preserve"> SEQ Figure \* ARABIC </w:instrText>
+      </w:r>
+      <w:r>
+        <w:fldChar w:fldCharType="separate"/>
+      </w:r>
+      <w:r>
+        <w:rPr>
+          <w:noProof/>
+        </w:rPr>
+        <w:t>1</w:t>
+      </w:r>
+      <w:r>
+        <w:rPr>
+          <w:noProof/>
+        </w:rPr>
+        <w:fldChar w:fldCharType="end"/>
+      </w:r>
       <w:r>
         <w:t xml:space="preserve">. </w:t>
       </w:r>
@@ -3472,7 +3511,7 @@
 </file>
 
 <file path=word/endnotes.xml><?xml version="1.0" encoding="utf-8"?>
-<w:endnotes xmlns:wpc="http://schemas.microsoft.com/office/word/2010/wordprocessingCanvas" xmlns:cx="http://schemas.microsoft.com/office/drawing/2014/chartex" xmlns:cx1="http://schemas.microsoft.com/office/drawing/2015/9/8/chartex" xmlns:cx2="http://schemas.microsoft.com/office/drawing/2015/10/21/chartex" xmlns:cx3="http://schemas.microsoft.com/office/drawing/2016/5/9/chartex" xmlns:cx4="http://schemas.microsoft.com/office/drawing/2016/5/10/chartex" xmlns:cx5="http://schemas.microsoft.com/office/drawing/2016/5/11/chartex" xmlns:cx6="http://schemas.microsoft.com/office/drawing/2016/5/12/chartex" xmlns:cx7="http://schemas.microsoft.com/office/drawing/2016/5/13/chartex" xmlns:cx8="http://schemas.microsoft.com/office/drawing/2016/5/14/chartex" xmlns:mc="http://schemas.openxmlformats.org/markup-compatibility/2006" xmlns:aink="http://schemas.microsoft.com/office/drawing/2016/ink" xmlns:am3d="http://schemas.microsoft.com/office/drawing/2017/model3d" xmlns:o="urn:schemas-microsoft-com:office:office" xmlns:oel="http://schemas.microsoft.com/office/2019/extlst" xmlns:r="http://schemas.openxmlformats.org/officeDocument/2006/relationships" xmlns:m="http://schemas.openxmlformats.org/officeDocument/2006/math" xmlns:v="urn:schemas-microsoft-com:vml" xmlns:wp14="http://schemas.microsoft.com/office/word/2010/wordprocessingDrawing" xmlns:wp="http://schemas.openxmlformats.org/drawingml/2006/wordprocessingDrawing" xmlns:w10="urn:schemas-microsoft-com:office:word" xmlns:w="http://schemas.openxmlformats.org/wordprocessingml/2006/main" xmlns:w14="http://schemas.microsoft.com/office/word/2010/wordml" xmlns:w15="http://schemas.microsoft.com/office/word/2012/wordml" xmlns:w16cex="http://schemas.microsoft.com/office/word/2018/wordml/cex" xmlns:w16cid="http://schemas.microsoft.com/office/word/2016/wordml/cid" xmlns:w16="http://schemas.microsoft.com/office/word/2018/wordml" xmlns:w16sdtdh="http://schemas.microsoft.com/office/word/2020/wordml/sdtdatahash" xmlns:w16se="http://schemas.microsoft.com/office/word/2015/wordml/symex" xmlns:wpg="http://schemas.microsoft.com/office/word/2010/wordprocessingGroup" xmlns:wpi="http://schemas.microsoft.com/office/word/2010/wordprocessingInk" xmlns:wne="http://schemas.microsoft.com/office/word/2006/wordml" xmlns:wps="http://schemas.microsoft.com/office/word/2010/wordprocessingShape" mc:Ignorable="w14 w15 w16se w16cid w16 w16cex w16sdtdh wp14">
+<w:endnotes xmlns:wpc="http://schemas.microsoft.com/office/word/2010/wordprocessingCanvas" xmlns:cx="http://schemas.microsoft.com/office/drawing/2014/chartex" xmlns:cx1="http://schemas.microsoft.com/office/drawing/2015/9/8/chartex" xmlns:cx2="http://schemas.microsoft.com/office/drawing/2015/10/21/chartex" xmlns:cx3="http://schemas.microsoft.com/office/drawing/2016/5/9/chartex" xmlns:cx4="http://schemas.microsoft.com/office/drawing/2016/5/10/chartex" xmlns:cx5="http://schemas.microsoft.com/office/drawing/2016/5/11/chartex" xmlns:cx6="http://schemas.microsoft.com/office/drawing/2016/5/12/chartex" xmlns:cx7="http://schemas.microsoft.com/office/drawing/2016/5/13/chartex" xmlns:cx8="http://schemas.microsoft.com/office/drawing/2016/5/14/chartex" xmlns:mc="http://schemas.openxmlformats.org/markup-compatibility/2006" xmlns:aink="http://schemas.microsoft.com/office/drawing/2016/ink" xmlns:am3d="http://schemas.microsoft.com/office/drawing/2017/model3d" xmlns:o="urn:schemas-microsoft-com:office:office" xmlns:oel="http://schemas.microsoft.com/office/2019/extlst" xmlns:r="http://schemas.openxmlformats.org/officeDocument/2006/relationships" xmlns:m="http://schemas.openxmlformats.org/officeDocument/2006/math" xmlns:v="urn:schemas-microsoft-com:vml" xmlns:wp14="http://schemas.microsoft.com/office/word/2010/wordprocessingDrawing" xmlns:wp="http://schemas.openxmlformats.org/drawingml/2006/wordprocessingDrawing" xmlns:w10="urn:schemas-microsoft-com:office:word" xmlns:w="http://schemas.openxmlformats.org/wordprocessingml/2006/main" xmlns:w14="http://schemas.microsoft.com/office/word/2010/wordml" xmlns:w15="http://schemas.microsoft.com/office/word/2012/wordml" xmlns:w16cex="http://schemas.microsoft.com/office/word/2018/wordml/cex" xmlns:w16cid="http://schemas.microsoft.com/office/word/2016/wordml/cid" xmlns:w16="http://schemas.microsoft.com/office/word/2018/wordml" xmlns:w16du="http://schemas.microsoft.com/office/word/2023/wordml/word16du" xmlns:w16sdtdh="http://schemas.microsoft.com/office/word/2020/wordml/sdtdatahash" xmlns:w16se="http://schemas.microsoft.com/office/word/2015/wordml/symex" xmlns:wpg="http://schemas.microsoft.com/office/word/2010/wordprocessingGroup" xmlns:wpi="http://schemas.microsoft.com/office/word/2010/wordprocessingInk" xmlns:wne="http://schemas.microsoft.com/office/word/2006/wordml" xmlns:wps="http://schemas.microsoft.com/office/word/2010/wordprocessingShape" mc:Ignorable="w14 w15 w16se w16cid w16 w16cex w16sdtdh w16du wp14">
   <w:endnote w:type="separator" w:id="-1">
     <w:p>
       <w:r>
@@ -3496,7 +3535,7 @@
 </file>
 
 <file path=word/footer1.xml><?xml version="1.0" encoding="utf-8"?>
-<w:ftr xmlns:wpc="http://schemas.microsoft.com/office/word/2010/wordprocessingCanvas" xmlns:cx="http://schemas.microsoft.com/office/drawing/2014/chartex" xmlns:cx1="http://schemas.microsoft.com/office/drawing/2015/9/8/chartex" xmlns:cx2="http://schemas.microsoft.com/office/drawing/2015/10/21/chartex" xmlns:cx3="http://schemas.microsoft.com/office/drawing/2016/5/9/chartex" xmlns:cx4="http://schemas.microsoft.com/office/drawing/2016/5/10/chartex" xmlns:cx5="http://schemas.microsoft.com/office/drawing/2016/5/11/chartex" xmlns:cx6="http://schemas.microsoft.com/office/drawing/2016/5/12/chartex" xmlns:cx7="http://schemas.microsoft.com/office/drawing/2016/5/13/chartex" xmlns:cx8="http://schemas.microsoft.com/office/drawing/2016/5/14/chartex" xmlns:mc="http://schemas.openxmlformats.org/markup-compatibility/2006" xmlns:aink="http://schemas.microsoft.com/office/drawing/2016/ink" xmlns:am3d="http://schemas.microsoft.com/office/drawing/2017/model3d" xmlns:o="urn:schemas-microsoft-com:office:office" xmlns:oel="http://schemas.microsoft.com/office/2019/extlst" xmlns:r="http://schemas.openxmlformats.org/officeDocument/2006/relationships" xmlns:m="http://schemas.openxmlformats.org/officeDocument/2006/math" xmlns:v="urn:schemas-microsoft-com:vml" xmlns:wp14="http://schemas.microsoft.com/office/word/2010/wordprocessingDrawing" xmlns:wp="http://schemas.openxmlformats.org/drawingml/2006/wordprocessingDrawing" xmlns:w10="urn:schemas-microsoft-com:office:word" xmlns:w="http://schemas.openxmlformats.org/wordprocessingml/2006/main" xmlns:w14="http://schemas.microsoft.com/office/word/2010/wordml" xmlns:w15="http://schemas.microsoft.com/office/word/2012/wordml" xmlns:w16cex="http://schemas.microsoft.com/office/word/2018/wordml/cex" xmlns:w16cid="http://schemas.microsoft.com/office/word/2016/wordml/cid" xmlns:w16="http://schemas.microsoft.com/office/word/2018/wordml" xmlns:w16sdtdh="http://schemas.microsoft.com/office/word/2020/wordml/sdtdatahash" xmlns:w16se="http://schemas.microsoft.com/office/word/2015/wordml/symex" xmlns:wpg="http://schemas.microsoft.com/office/word/2010/wordprocessingGroup" xmlns:wpi="http://schemas.microsoft.com/office/word/2010/wordprocessingInk" xmlns:wne="http://schemas.microsoft.com/office/word/2006/wordml" xmlns:wps="http://schemas.microsoft.com/office/word/2010/wordprocessingShape" mc:Ignorable="w14 w15 w16se w16cid w16 w16cex w16sdtdh wp14">
+<w:ftr xmlns:wpc="http://schemas.microsoft.com/office/word/2010/wordprocessingCanvas" xmlns:cx="http://schemas.microsoft.com/office/drawing/2014/chartex" xmlns:cx1="http://schemas.microsoft.com/office/drawing/2015/9/8/chartex" xmlns:cx2="http://schemas.microsoft.com/office/drawing/2015/10/21/chartex" xmlns:cx3="http://schemas.microsoft.com/office/drawing/2016/5/9/chartex" xmlns:cx4="http://schemas.microsoft.com/office/drawing/2016/5/10/chartex" xmlns:cx5="http://schemas.microsoft.com/office/drawing/2016/5/11/chartex" xmlns:cx6="http://schemas.microsoft.com/office/drawing/2016/5/12/chartex" xmlns:cx7="http://schemas.microsoft.com/office/drawing/2016/5/13/chartex" xmlns:cx8="http://schemas.microsoft.com/office/drawing/2016/5/14/chartex" xmlns:mc="http://schemas.openxmlformats.org/markup-compatibility/2006" xmlns:aink="http://schemas.microsoft.com/office/drawing/2016/ink" xmlns:am3d="http://schemas.microsoft.com/office/drawing/2017/model3d" xmlns:o="urn:schemas-microsoft-com:office:office" xmlns:oel="http://schemas.microsoft.com/office/2019/extlst" xmlns:r="http://schemas.openxmlformats.org/officeDocument/2006/relationships" xmlns:m="http://schemas.openxmlformats.org/officeDocument/2006/math" xmlns:v="urn:schemas-microsoft-com:vml" xmlns:wp14="http://schemas.microsoft.com/office/word/2010/wordprocessingDrawing" xmlns:wp="http://schemas.openxmlformats.org/drawingml/2006/wordprocessingDrawing" xmlns:w10="urn:schemas-microsoft-com:office:word" xmlns:w="http://schemas.openxmlformats.org/wordprocessingml/2006/main" xmlns:w14="http://schemas.microsoft.com/office/word/2010/wordml" xmlns:w15="http://schemas.microsoft.com/office/word/2012/wordml" xmlns:w16cex="http://schemas.microsoft.com/office/word/2018/wordml/cex" xmlns:w16cid="http://schemas.microsoft.com/office/word/2016/wordml/cid" xmlns:w16="http://schemas.microsoft.com/office/word/2018/wordml" xmlns:w16du="http://schemas.microsoft.com/office/word/2023/wordml/word16du" xmlns:w16sdtdh="http://schemas.microsoft.com/office/word/2020/wordml/sdtdatahash" xmlns:w16se="http://schemas.microsoft.com/office/word/2015/wordml/symex" xmlns:wpg="http://schemas.microsoft.com/office/word/2010/wordprocessingGroup" xmlns:wpi="http://schemas.microsoft.com/office/word/2010/wordprocessingInk" xmlns:wne="http://schemas.microsoft.com/office/word/2006/wordml" xmlns:wps="http://schemas.microsoft.com/office/word/2010/wordprocessingShape" mc:Ignorable="w14 w15 w16se w16cid w16 w16cex w16sdtdh w16du wp14">
   <w:p>
     <w:pPr>
       <w:pStyle w:val="Footer"/>
@@ -3530,7 +3569,7 @@
 </file>
 
 <file path=word/footer2.xml><?xml version="1.0" encoding="utf-8"?>
-<w:ftr xmlns:wpc="http://schemas.microsoft.com/office/word/2010/wordprocessingCanvas" xmlns:cx="http://schemas.microsoft.com/office/drawing/2014/chartex" xmlns:cx1="http://schemas.microsoft.com/office/drawing/2015/9/8/chartex" xmlns:cx2="http://schemas.microsoft.com/office/drawing/2015/10/21/chartex" xmlns:cx3="http://schemas.microsoft.com/office/drawing/2016/5/9/chartex" xmlns:cx4="http://schemas.microsoft.com/office/drawing/2016/5/10/chartex" xmlns:cx5="http://schemas.microsoft.com/office/drawing/2016/5/11/chartex" xmlns:cx6="http://schemas.microsoft.com/office/drawing/2016/5/12/chartex" xmlns:cx7="http://schemas.microsoft.com/office/drawing/2016/5/13/chartex" xmlns:cx8="http://schemas.microsoft.com/office/drawing/2016/5/14/chartex" xmlns:mc="http://schemas.openxmlformats.org/markup-compatibility/2006" xmlns:aink="http://schemas.microsoft.com/office/drawing/2016/ink" xmlns:am3d="http://schemas.microsoft.com/office/drawing/2017/model3d" xmlns:o="urn:schemas-microsoft-com:office:office" xmlns:oel="http://schemas.microsoft.com/office/2019/extlst" xmlns:r="http://schemas.openxmlformats.org/officeDocument/2006/relationships" xmlns:m="http://schemas.openxmlformats.org/officeDocument/2006/math" xmlns:v="urn:schemas-microsoft-com:vml" xmlns:wp14="http://schemas.microsoft.com/office/word/2010/wordprocessingDrawing" xmlns:wp="http://schemas.openxmlformats.org/drawingml/2006/wordprocessingDrawing" xmlns:w10="urn:schemas-microsoft-com:office:word" xmlns:w="http://schemas.openxmlformats.org/wordprocessingml/2006/main" xmlns:w14="http://schemas.microsoft.com/office/word/2010/wordml" xmlns:w15="http://schemas.microsoft.com/office/word/2012/wordml" xmlns:w16cex="http://schemas.microsoft.com/office/word/2018/wordml/cex" xmlns:w16cid="http://schemas.microsoft.com/office/word/2016/wordml/cid" xmlns:w16="http://schemas.microsoft.com/office/word/2018/wordml" xmlns:w16sdtdh="http://schemas.microsoft.com/office/word/2020/wordml/sdtdatahash" xmlns:w16se="http://schemas.microsoft.com/office/word/2015/wordml/symex" xmlns:wpg="http://schemas.microsoft.com/office/word/2010/wordprocessingGroup" xmlns:wpi="http://schemas.microsoft.com/office/word/2010/wordprocessingInk" xmlns:wne="http://schemas.microsoft.com/office/word/2006/wordml" xmlns:wps="http://schemas.microsoft.com/office/word/2010/wordprocessingShape" mc:Ignorable="w14 w15 w16se w16cid w16 w16cex w16sdtdh wp14">
+<w:ftr xmlns:wpc="http://schemas.microsoft.com/office/word/2010/wordprocessingCanvas" xmlns:cx="http://schemas.microsoft.com/office/drawing/2014/chartex" xmlns:cx1="http://schemas.microsoft.com/office/drawing/2015/9/8/chartex" xmlns:cx2="http://schemas.microsoft.com/office/drawing/2015/10/21/chartex" xmlns:cx3="http://schemas.microsoft.com/office/drawing/2016/5/9/chartex" xmlns:cx4="http://schemas.microsoft.com/office/drawing/2016/5/10/chartex" xmlns:cx5="http://schemas.microsoft.com/office/drawing/2016/5/11/chartex" xmlns:cx6="http://schemas.microsoft.com/office/drawing/2016/5/12/chartex" xmlns:cx7="http://schemas.microsoft.com/office/drawing/2016/5/13/chartex" xmlns:cx8="http://schemas.microsoft.com/office/drawing/2016/5/14/chartex" xmlns:mc="http://schemas.openxmlformats.org/markup-compatibility/2006" xmlns:aink="http://schemas.microsoft.com/office/drawing/2016/ink" xmlns:am3d="http://schemas.microsoft.com/office/drawing/2017/model3d" xmlns:o="urn:schemas-microsoft-com:office:office" xmlns:oel="http://schemas.microsoft.com/office/2019/extlst" xmlns:r="http://schemas.openxmlformats.org/officeDocument/2006/relationships" xmlns:m="http://schemas.openxmlformats.org/officeDocument/2006/math" xmlns:v="urn:schemas-microsoft-com:vml" xmlns:wp14="http://schemas.microsoft.com/office/word/2010/wordprocessingDrawing" xmlns:wp="http://schemas.openxmlformats.org/drawingml/2006/wordprocessingDrawing" xmlns:w10="urn:schemas-microsoft-com:office:word" xmlns:w="http://schemas.openxmlformats.org/wordprocessingml/2006/main" xmlns:w14="http://schemas.microsoft.com/office/word/2010/wordml" xmlns:w15="http://schemas.microsoft.com/office/word/2012/wordml" xmlns:w16cex="http://schemas.microsoft.com/office/word/2018/wordml/cex" xmlns:w16cid="http://schemas.microsoft.com/office/word/2016/wordml/cid" xmlns:w16="http://schemas.microsoft.com/office/word/2018/wordml" xmlns:w16du="http://schemas.microsoft.com/office/word/2023/wordml/word16du" xmlns:w16sdtdh="http://schemas.microsoft.com/office/word/2020/wordml/sdtdatahash" xmlns:w16se="http://schemas.microsoft.com/office/word/2015/wordml/symex" xmlns:wpg="http://schemas.microsoft.com/office/word/2010/wordprocessingGroup" xmlns:wpi="http://schemas.microsoft.com/office/word/2010/wordprocessingInk" xmlns:wne="http://schemas.microsoft.com/office/word/2006/wordml" xmlns:wps="http://schemas.microsoft.com/office/word/2010/wordprocessingShape" mc:Ignorable="w14 w15 w16se w16cid w16 w16cex w16sdtdh w16du wp14">
   <w:p>
     <w:pPr>
       <w:pStyle w:val="Publicationdate"/>
@@ -3630,7 +3669,7 @@
 </file>
 
 <file path=word/footnotes.xml><?xml version="1.0" encoding="utf-8"?>
-<w:footnotes xmlns:wpc="http://schemas.microsoft.com/office/word/2010/wordprocessingCanvas" xmlns:cx="http://schemas.microsoft.com/office/drawing/2014/chartex" xmlns:cx1="http://schemas.microsoft.com/office/drawing/2015/9/8/chartex" xmlns:cx2="http://schemas.microsoft.com/office/drawing/2015/10/21/chartex" xmlns:cx3="http://schemas.microsoft.com/office/drawing/2016/5/9/chartex" xmlns:cx4="http://schemas.microsoft.com/office/drawing/2016/5/10/chartex" xmlns:cx5="http://schemas.microsoft.com/office/drawing/2016/5/11/chartex" xmlns:cx6="http://schemas.microsoft.com/office/drawing/2016/5/12/chartex" xmlns:cx7="http://schemas.microsoft.com/office/drawing/2016/5/13/chartex" xmlns:cx8="http://schemas.microsoft.com/office/drawing/2016/5/14/chartex" xmlns:mc="http://schemas.openxmlformats.org/markup-compatibility/2006" xmlns:aink="http://schemas.microsoft.com/office/drawing/2016/ink" xmlns:am3d="http://schemas.microsoft.com/office/drawing/2017/model3d" xmlns:o="urn:schemas-microsoft-com:office:office" xmlns:oel="http://schemas.microsoft.com/office/2019/extlst" xmlns:r="http://schemas.openxmlformats.org/officeDocument/2006/relationships" xmlns:m="http://schemas.openxmlformats.org/officeDocument/2006/math" xmlns:v="urn:schemas-microsoft-com:vml" xmlns:wp14="http://schemas.microsoft.com/office/word/2010/wordprocessingDrawing" xmlns:wp="http://schemas.openxmlformats.org/drawingml/2006/wordprocessingDrawing" xmlns:w10="urn:schemas-microsoft-com:office:word" xmlns:w="http://schemas.openxmlformats.org/wordprocessingml/2006/main" xmlns:w14="http://schemas.microsoft.com/office/word/2010/wordml" xmlns:w15="http://schemas.microsoft.com/office/word/2012/wordml" xmlns:w16cex="http://schemas.microsoft.com/office/word/2018/wordml/cex" xmlns:w16cid="http://schemas.microsoft.com/office/word/2016/wordml/cid" xmlns:w16="http://schemas.microsoft.com/office/word/2018/wordml" xmlns:w16sdtdh="http://schemas.microsoft.com/office/word/2020/wordml/sdtdatahash" xmlns:w16se="http://schemas.microsoft.com/office/word/2015/wordml/symex" xmlns:wpg="http://schemas.microsoft.com/office/word/2010/wordprocessingGroup" xmlns:wpi="http://schemas.microsoft.com/office/word/2010/wordprocessingInk" xmlns:wne="http://schemas.microsoft.com/office/word/2006/wordml" xmlns:wps="http://schemas.microsoft.com/office/word/2010/wordprocessingShape" mc:Ignorable="w14 w15 w16se w16cid w16 w16cex w16sdtdh wp14">
+<w:footnotes xmlns:wpc="http://schemas.microsoft.com/office/word/2010/wordprocessingCanvas" xmlns:cx="http://schemas.microsoft.com/office/drawing/2014/chartex" xmlns:cx1="http://schemas.microsoft.com/office/drawing/2015/9/8/chartex" xmlns:cx2="http://schemas.microsoft.com/office/drawing/2015/10/21/chartex" xmlns:cx3="http://schemas.microsoft.com/office/drawing/2016/5/9/chartex" xmlns:cx4="http://schemas.microsoft.com/office/drawing/2016/5/10/chartex" xmlns:cx5="http://schemas.microsoft.com/office/drawing/2016/5/11/chartex" xmlns:cx6="http://schemas.microsoft.com/office/drawing/2016/5/12/chartex" xmlns:cx7="http://schemas.microsoft.com/office/drawing/2016/5/13/chartex" xmlns:cx8="http://schemas.microsoft.com/office/drawing/2016/5/14/chartex" xmlns:mc="http://schemas.openxmlformats.org/markup-compatibility/2006" xmlns:aink="http://schemas.microsoft.com/office/drawing/2016/ink" xmlns:am3d="http://schemas.microsoft.com/office/drawing/2017/model3d" xmlns:o="urn:schemas-microsoft-com:office:office" xmlns:oel="http://schemas.microsoft.com/office/2019/extlst" xmlns:r="http://schemas.openxmlformats.org/officeDocument/2006/relationships" xmlns:m="http://schemas.openxmlformats.org/officeDocument/2006/math" xmlns:v="urn:schemas-microsoft-com:vml" xmlns:wp14="http://schemas.microsoft.com/office/word/2010/wordprocessingDrawing" xmlns:wp="http://schemas.openxmlformats.org/drawingml/2006/wordprocessingDrawing" xmlns:w10="urn:schemas-microsoft-com:office:word" xmlns:w="http://schemas.openxmlformats.org/wordprocessingml/2006/main" xmlns:w14="http://schemas.microsoft.com/office/word/2010/wordml" xmlns:w15="http://schemas.microsoft.com/office/word/2012/wordml" xmlns:w16cex="http://schemas.microsoft.com/office/word/2018/wordml/cex" xmlns:w16cid="http://schemas.microsoft.com/office/word/2016/wordml/cid" xmlns:w16="http://schemas.microsoft.com/office/word/2018/wordml" xmlns:w16du="http://schemas.microsoft.com/office/word/2023/wordml/word16du" xmlns:w16sdtdh="http://schemas.microsoft.com/office/word/2020/wordml/sdtdatahash" xmlns:w16se="http://schemas.microsoft.com/office/word/2015/wordml/symex" xmlns:wpg="http://schemas.microsoft.com/office/word/2010/wordprocessingGroup" xmlns:wpi="http://schemas.microsoft.com/office/word/2010/wordprocessingInk" xmlns:wne="http://schemas.microsoft.com/office/word/2006/wordml" xmlns:wps="http://schemas.microsoft.com/office/word/2010/wordprocessingShape" mc:Ignorable="w14 w15 w16se w16cid w16 w16cex w16sdtdh w16du wp14">
   <w:footnote w:type="separator" w:id="-1">
     <w:p>
       <w:r>
@@ -3654,7 +3693,7 @@
 </file>
 
 <file path=word/numbering.xml><?xml version="1.0" encoding="utf-8"?>
-<w:numbering xmlns:wpc="http://schemas.microsoft.com/office/word/2010/wordprocessingCanvas" xmlns:cx="http://schemas.microsoft.com/office/drawing/2014/chartex" xmlns:cx1="http://schemas.microsoft.com/office/drawing/2015/9/8/chartex" xmlns:cx2="http://schemas.microsoft.com/office/drawing/2015/10/21/chartex" xmlns:cx3="http://schemas.microsoft.com/office/drawing/2016/5/9/chartex" xmlns:cx4="http://schemas.microsoft.com/office/drawing/2016/5/10/chartex" xmlns:cx5="http://schemas.microsoft.com/office/drawing/2016/5/11/chartex" xmlns:cx6="http://schemas.microsoft.com/office/drawing/2016/5/12/chartex" xmlns:cx7="http://schemas.microsoft.com/office/drawing/2016/5/13/chartex" xmlns:cx8="http://schemas.microsoft.com/office/drawing/2016/5/14/chartex" xmlns:mc="http://schemas.openxmlformats.org/markup-compatibility/2006" xmlns:aink="http://schemas.microsoft.com/office/drawing/2016/ink" xmlns:am3d="http://schemas.microsoft.com/office/drawing/2017/model3d" xmlns:o="urn:schemas-microsoft-com:office:office" xmlns:oel="http://schemas.microsoft.com/office/2019/extlst" xmlns:r="http://schemas.openxmlformats.org/officeDocument/2006/relationships" xmlns:m="http://schemas.openxmlformats.org/officeDocument/2006/math" xmlns:v="urn:schemas-microsoft-com:vml" xmlns:wp14="http://schemas.microsoft.com/office/word/2010/wordprocessingDrawing" xmlns:wp="http://schemas.openxmlformats.org/drawingml/2006/wordprocessingDrawing" xmlns:w10="urn:schemas-microsoft-com:office:word" xmlns:w="http://schemas.openxmlformats.org/wordprocessingml/2006/main" xmlns:w14="http://schemas.microsoft.com/office/word/2010/wordml" xmlns:w15="http://schemas.microsoft.com/office/word/2012/wordml" xmlns:w16cex="http://schemas.microsoft.com/office/word/2018/wordml/cex" xmlns:w16cid="http://schemas.microsoft.com/office/word/2016/wordml/cid" xmlns:w16="http://schemas.microsoft.com/office/word/2018/wordml" xmlns:w16sdtdh="http://schemas.microsoft.com/office/word/2020/wordml/sdtdatahash" xmlns:w16se="http://schemas.microsoft.com/office/word/2015/wordml/symex" xmlns:wpg="http://schemas.microsoft.com/office/word/2010/wordprocessingGroup" xmlns:wpi="http://schemas.microsoft.com/office/word/2010/wordprocessingInk" xmlns:wne="http://schemas.microsoft.com/office/word/2006/wordml" xmlns:wps="http://schemas.microsoft.com/office/word/2010/wordprocessingShape" mc:Ignorable="w14 w15 w16se w16cid w16 w16cex w16sdtdh wp14">
+<w:numbering xmlns:wpc="http://schemas.microsoft.com/office/word/2010/wordprocessingCanvas" xmlns:cx="http://schemas.microsoft.com/office/drawing/2014/chartex" xmlns:cx1="http://schemas.microsoft.com/office/drawing/2015/9/8/chartex" xmlns:cx2="http://schemas.microsoft.com/office/drawing/2015/10/21/chartex" xmlns:cx3="http://schemas.microsoft.com/office/drawing/2016/5/9/chartex" xmlns:cx4="http://schemas.microsoft.com/office/drawing/2016/5/10/chartex" xmlns:cx5="http://schemas.microsoft.com/office/drawing/2016/5/11/chartex" xmlns:cx6="http://schemas.microsoft.com/office/drawing/2016/5/12/chartex" xmlns:cx7="http://schemas.microsoft.com/office/drawing/2016/5/13/chartex" xmlns:cx8="http://schemas.microsoft.com/office/drawing/2016/5/14/chartex" xmlns:mc="http://schemas.openxmlformats.org/markup-compatibility/2006" xmlns:aink="http://schemas.microsoft.com/office/drawing/2016/ink" xmlns:am3d="http://schemas.microsoft.com/office/drawing/2017/model3d" xmlns:o="urn:schemas-microsoft-com:office:office" xmlns:oel="http://schemas.microsoft.com/office/2019/extlst" xmlns:r="http://schemas.openxmlformats.org/officeDocument/2006/relationships" xmlns:m="http://schemas.openxmlformats.org/officeDocument/2006/math" xmlns:v="urn:schemas-microsoft-com:vml" xmlns:wp14="http://schemas.microsoft.com/office/word/2010/wordprocessingDrawing" xmlns:wp="http://schemas.openxmlformats.org/drawingml/2006/wordprocessingDrawing" xmlns:w10="urn:schemas-microsoft-com:office:word" xmlns:w="http://schemas.openxmlformats.org/wordprocessingml/2006/main" xmlns:w14="http://schemas.microsoft.com/office/word/2010/wordml" xmlns:w15="http://schemas.microsoft.com/office/word/2012/wordml" xmlns:w16cex="http://schemas.microsoft.com/office/word/2018/wordml/cex" xmlns:w16cid="http://schemas.microsoft.com/office/word/2016/wordml/cid" xmlns:w16="http://schemas.microsoft.com/office/word/2018/wordml" xmlns:w16du="http://schemas.microsoft.com/office/word/2023/wordml/word16du" xmlns:w16sdtdh="http://schemas.microsoft.com/office/word/2020/wordml/sdtdatahash" xmlns:w16se="http://schemas.microsoft.com/office/word/2015/wordml/symex" xmlns:wpg="http://schemas.microsoft.com/office/word/2010/wordprocessingGroup" xmlns:wpi="http://schemas.microsoft.com/office/word/2010/wordprocessingInk" xmlns:wne="http://schemas.microsoft.com/office/word/2006/wordml" xmlns:wps="http://schemas.microsoft.com/office/word/2010/wordprocessingShape" mc:Ignorable="w14 w15 w16se w16cid w16 w16cex w16sdtdh w16du wp14">
   <w:abstractNum w:abstractNumId="0" w15:restartNumberingAfterBreak="0">
     <w:nsid w:val="07EA398A"/>
     <w:multiLevelType w:val="hybridMultilevel"/>
@@ -5124,7 +5163,7 @@
 </file>
 
 <file path=word/styles.xml><?xml version="1.0" encoding="utf-8"?>
-<w:styles xmlns:mc="http://schemas.openxmlformats.org/markup-compatibility/2006" xmlns:r="http://schemas.openxmlformats.org/officeDocument/2006/relationships" xmlns:w="http://schemas.openxmlformats.org/wordprocessingml/2006/main" xmlns:w14="http://schemas.microsoft.com/office/word/2010/wordml" xmlns:w15="http://schemas.microsoft.com/office/word/2012/wordml" xmlns:w16cex="http://schemas.microsoft.com/office/word/2018/wordml/cex" xmlns:w16cid="http://schemas.microsoft.com/office/word/2016/wordml/cid" xmlns:w16="http://schemas.microsoft.com/office/word/2018/wordml" xmlns:w16sdtdh="http://schemas.microsoft.com/office/word/2020/wordml/sdtdatahash" xmlns:w16se="http://schemas.microsoft.com/office/word/2015/wordml/symex" mc:Ignorable="w14 w15 w16se w16cid w16 w16cex w16sdtdh">
+<w:styles xmlns:mc="http://schemas.openxmlformats.org/markup-compatibility/2006" xmlns:r="http://schemas.openxmlformats.org/officeDocument/2006/relationships" xmlns:w="http://schemas.openxmlformats.org/wordprocessingml/2006/main" xmlns:w14="http://schemas.microsoft.com/office/word/2010/wordml" xmlns:w15="http://schemas.microsoft.com/office/word/2012/wordml" xmlns:w16cex="http://schemas.microsoft.com/office/word/2018/wordml/cex" xmlns:w16cid="http://schemas.microsoft.com/office/word/2016/wordml/cid" xmlns:w16="http://schemas.microsoft.com/office/word/2018/wordml" xmlns:w16du="http://schemas.microsoft.com/office/word/2023/wordml/word16du" xmlns:w16sdtdh="http://schemas.microsoft.com/office/word/2020/wordml/sdtdatahash" xmlns:w16se="http://schemas.microsoft.com/office/word/2015/wordml/symex" mc:Ignorable="w14 w15 w16se w16cid w16 w16cex w16sdtdh w16du">
   <w:docDefaults>
     <w:rPrDefault>
       <w:rPr>
@@ -7111,6 +7150,36 @@
 </file>
 
 <file path=customXml/item1.xml><?xml version="1.0" encoding="utf-8"?>
+<p:properties xmlns:p="http://schemas.microsoft.com/office/2006/metadata/properties" xmlns:xsi="http://www.w3.org/2001/XMLSchema-instance" xmlns:pc="http://schemas.microsoft.com/office/infopath/2007/PartnerControls">
+  <documentManagement>
+    <lcf76f155ced4ddcb4097134ff3c332f xmlns="c55fcec3-bb2d-4ee6-a56c-bdfd532525fc">
+      <Terms xmlns="http://schemas.microsoft.com/office/infopath/2007/PartnerControls"/>
+    </lcf76f155ced4ddcb4097134ff3c332f>
+    <TaxCatchAll xmlns="73c3c465-f3d4-4d37-9c58-e2ee535ad8e0" xsi:nil="true"/>
+    <SharedWithUsers xmlns="73c3c465-f3d4-4d37-9c58-e2ee535ad8e0">
+      <UserInfo>
+        <DisplayName>Shorah, Sam C O365 Admin</DisplayName>
+        <AccountId>24</AccountId>
+        <AccountType/>
+      </UserInfo>
+      <UserInfo>
+        <DisplayName>Frederick, Arlo D O365 Admin</DisplayName>
+        <AccountId>21</AccountId>
+        <AccountType/>
+      </UserInfo>
+      <UserInfo>
+        <DisplayName>Chandler, Colleen C (DFW)</DisplayName>
+        <AccountId>520</AccountId>
+        <AccountType/>
+      </UserInfo>
+    </SharedWithUsers>
+    <_ip_UnifiedCompliancePolicyUIAction xmlns="http://schemas.microsoft.com/sharepoint/v3" xsi:nil="true"/>
+    <_ip_UnifiedCompliancePolicyProperties xmlns="http://schemas.microsoft.com/sharepoint/v3" xsi:nil="true"/>
+  </documentManagement>
+</p:properties>
+</file>
+
+<file path=customXml/item2.xml><?xml version="1.0" encoding="utf-8"?>
 <ct:contentTypeSchema xmlns:ct="http://schemas.microsoft.com/office/2006/metadata/contentType" xmlns:ma="http://schemas.microsoft.com/office/2006/metadata/properties/metaAttributes" ct:_="" ma:_="" ma:contentTypeName="Document" ma:contentTypeID="0x01010053DF6C379CEE474091FA722A741F562C" ma:contentTypeVersion="16" ma:contentTypeDescription="Create a new document." ma:contentTypeScope="" ma:versionID="8c0fe30b00f2add0ceb066612859025b">
   <xsd:schema xmlns:xsd="http://www.w3.org/2001/XMLSchema" xmlns:xs="http://www.w3.org/2001/XMLSchema" xmlns:p="http://schemas.microsoft.com/office/2006/metadata/properties" xmlns:ns1="http://schemas.microsoft.com/sharepoint/v3" xmlns:ns2="c55fcec3-bb2d-4ee6-a56c-bdfd532525fc" xmlns:ns3="73c3c465-f3d4-4d37-9c58-e2ee535ad8e0" targetNamespace="http://schemas.microsoft.com/office/2006/metadata/properties" ma:root="true" ma:fieldsID="252e0347a982151bad7c2cbfd5ee902b" ns1:_="" ns2:_="" ns3:_="">
     <xsd:import namespace="http://schemas.microsoft.com/sharepoint/v3"/>
@@ -7356,41 +7425,7 @@
 </ct:contentTypeSchema>
 </file>
 
-<file path=customXml/item2.xml><?xml version="1.0" encoding="utf-8"?>
-<p:properties xmlns:p="http://schemas.microsoft.com/office/2006/metadata/properties" xmlns:xsi="http://www.w3.org/2001/XMLSchema-instance" xmlns:pc="http://schemas.microsoft.com/office/infopath/2007/PartnerControls">
-  <documentManagement>
-    <lcf76f155ced4ddcb4097134ff3c332f xmlns="c55fcec3-bb2d-4ee6-a56c-bdfd532525fc">
-      <Terms xmlns="http://schemas.microsoft.com/office/infopath/2007/PartnerControls"/>
-    </lcf76f155ced4ddcb4097134ff3c332f>
-    <TaxCatchAll xmlns="73c3c465-f3d4-4d37-9c58-e2ee535ad8e0" xsi:nil="true"/>
-    <SharedWithUsers xmlns="73c3c465-f3d4-4d37-9c58-e2ee535ad8e0">
-      <UserInfo>
-        <DisplayName>Shorah, Sam C O365 Admin</DisplayName>
-        <AccountId>24</AccountId>
-        <AccountType/>
-      </UserInfo>
-      <UserInfo>
-        <DisplayName>Frederick, Arlo D O365 Admin</DisplayName>
-        <AccountId>21</AccountId>
-        <AccountType/>
-      </UserInfo>
-      <UserInfo>
-        <DisplayName>Chandler, Colleen C (DFW)</DisplayName>
-        <AccountId>520</AccountId>
-        <AccountType/>
-      </UserInfo>
-    </SharedWithUsers>
-    <_ip_UnifiedCompliancePolicyUIAction xmlns="http://schemas.microsoft.com/sharepoint/v3" xsi:nil="true"/>
-    <_ip_UnifiedCompliancePolicyProperties xmlns="http://schemas.microsoft.com/sharepoint/v3" xsi:nil="true"/>
-  </documentManagement>
-</p:properties>
-</file>
-
 <file path=customXml/item3.xml><?xml version="1.0" encoding="utf-8"?>
-<b:Sources xmlns:b="http://schemas.openxmlformats.org/officeDocument/2006/bibliography" xmlns="http://schemas.openxmlformats.org/officeDocument/2006/bibliography" SelectedStyle="\APASixthEditionOfficeOnline.xsl" StyleName="APA" Version="6"/>
-</file>
-
-<file path=customXml/item4.xml><?xml version="1.0" encoding="utf-8"?>
 <?mso-contentType ?>
 <FormTemplates xmlns="http://schemas.microsoft.com/sharepoint/v3/contenttype/forms">
   <Display>DocumentLibraryForm</Display>
@@ -7399,7 +7434,23 @@
 </FormTemplates>
 </file>
 
+<file path=customXml/item4.xml><?xml version="1.0" encoding="utf-8"?>
+<b:Sources xmlns:b="http://schemas.openxmlformats.org/officeDocument/2006/bibliography" xmlns="http://schemas.openxmlformats.org/officeDocument/2006/bibliography" SelectedStyle="\APASixthEditionOfficeOnline.xsl" StyleName="APA" Version="6"/>
+</file>
+
 <file path=customXml/itemProps1.xml><?xml version="1.0" encoding="utf-8"?>
+<ds:datastoreItem xmlns:ds="http://schemas.openxmlformats.org/officeDocument/2006/customXml" ds:itemID="{1A8D1287-581E-41AE-A3A6-34226B87B329}">
+  <ds:schemaRefs>
+    <ds:schemaRef ds:uri="http://schemas.microsoft.com/office/2006/metadata/properties"/>
+    <ds:schemaRef ds:uri="http://schemas.microsoft.com/office/infopath/2007/PartnerControls"/>
+    <ds:schemaRef ds:uri="c55fcec3-bb2d-4ee6-a56c-bdfd532525fc"/>
+    <ds:schemaRef ds:uri="73c3c465-f3d4-4d37-9c58-e2ee535ad8e0"/>
+    <ds:schemaRef ds:uri="http://schemas.microsoft.com/sharepoint/v3"/>
+  </ds:schemaRefs>
+</ds:datastoreItem>
+</file>
+
+<file path=customXml/itemProps2.xml><?xml version="1.0" encoding="utf-8"?>
 <ds:datastoreItem xmlns:ds="http://schemas.openxmlformats.org/officeDocument/2006/customXml" ds:itemID="{1D136FE1-DC4B-448A-9FA5-9507DFDCD3AE}">
   <ds:schemaRefs>
     <ds:schemaRef ds:uri="http://schemas.microsoft.com/office/2006/metadata/contentType"/>
@@ -7419,30 +7470,18 @@
 </ds:datastoreItem>
 </file>
 
-<file path=customXml/itemProps2.xml><?xml version="1.0" encoding="utf-8"?>
-<ds:datastoreItem xmlns:ds="http://schemas.openxmlformats.org/officeDocument/2006/customXml" ds:itemID="{1A8D1287-581E-41AE-A3A6-34226B87B329}">
+<file path=customXml/itemProps3.xml><?xml version="1.0" encoding="utf-8"?>
+<ds:datastoreItem xmlns:ds="http://schemas.openxmlformats.org/officeDocument/2006/customXml" ds:itemID="{CC9F16C9-3F9F-4624-BB83-33F47E85CC82}">
   <ds:schemaRefs>
-    <ds:schemaRef ds:uri="http://schemas.microsoft.com/office/2006/metadata/properties"/>
-    <ds:schemaRef ds:uri="http://schemas.microsoft.com/office/infopath/2007/PartnerControls"/>
-    <ds:schemaRef ds:uri="c55fcec3-bb2d-4ee6-a56c-bdfd532525fc"/>
-    <ds:schemaRef ds:uri="73c3c465-f3d4-4d37-9c58-e2ee535ad8e0"/>
-    <ds:schemaRef ds:uri="http://schemas.microsoft.com/sharepoint/v3"/>
+    <ds:schemaRef ds:uri="http://schemas.microsoft.com/sharepoint/v3/contenttype/forms"/>
   </ds:schemaRefs>
 </ds:datastoreItem>
 </file>
 
-<file path=customXml/itemProps3.xml><?xml version="1.0" encoding="utf-8"?>
+<file path=customXml/itemProps4.xml><?xml version="1.0" encoding="utf-8"?>
 <ds:datastoreItem xmlns:ds="http://schemas.openxmlformats.org/officeDocument/2006/customXml" ds:itemID="{DD8A3CBF-433E-4B12-92F0-B66E3338CB32}">
   <ds:schemaRefs>
     <ds:schemaRef ds:uri="http://schemas.openxmlformats.org/officeDocument/2006/bibliography"/>
   </ds:schemaRefs>
 </ds:datastoreItem>
-</file>
-
-<file path=customXml/itemProps4.xml><?xml version="1.0" encoding="utf-8"?>
-<ds:datastoreItem xmlns:ds="http://schemas.openxmlformats.org/officeDocument/2006/customXml" ds:itemID="{CC9F16C9-3F9F-4624-BB83-33F47E85CC82}">
-  <ds:schemaRefs>
-    <ds:schemaRef ds:uri="http://schemas.microsoft.com/sharepoint/v3/contenttype/forms"/>
-  </ds:schemaRefs>
-</ds:datastoreItem>
 </file>
</xml_diff>